<commit_message>
modif template & db
</commit_message>
<xml_diff>
--- a/web/template/template_st_spd_dengan_anggota_1.docx
+++ b/web/template/template_st_spd_dengan_anggota_1.docx
@@ -1879,6 +1879,7 @@
           <w:color w:val="000000" w:themeColor="text1"/>
           <w:sz w:val="22"/>
           <w:szCs w:val="22"/>
+          <w:lang w:val="es-ES"/>
         </w:rPr>
         <w:t>${</w:t>
       </w:r>
@@ -2115,6 +2116,7 @@
           <w:color w:val="000000" w:themeColor="text1"/>
           <w:sz w:val="22"/>
           <w:szCs w:val="22"/>
+          <w:lang w:val="es-ES"/>
         </w:rPr>
         <w:t>${</w:t>
       </w:r>
@@ -9126,7 +9128,7 @@
     <w:tbl>
       <w:tblPr>
         <w:tblW w:w="9858" w:type="dxa"/>
-        <w:tblInd w:w="-289" w:type="dxa"/>
+        <w:tblInd w:w="-294" w:type="dxa"/>
         <w:tblBorders>
           <w:top w:val="single" w:sz="4" w:space="0" w:color="auto"/>
           <w:left w:val="single" w:sz="4" w:space="0" w:color="auto"/>
@@ -9137,13 +9139,13 @@
         <w:tblLook w:val="04A0" w:firstRow="1" w:lastRow="0" w:firstColumn="1" w:lastColumn="0" w:noHBand="0" w:noVBand="1"/>
       </w:tblPr>
       <w:tblGrid>
-        <w:gridCol w:w="4612"/>
-        <w:gridCol w:w="1331"/>
-        <w:gridCol w:w="669"/>
-        <w:gridCol w:w="967"/>
-        <w:gridCol w:w="66"/>
-        <w:gridCol w:w="1817"/>
-        <w:gridCol w:w="396"/>
+        <w:gridCol w:w="4679"/>
+        <w:gridCol w:w="1317"/>
+        <w:gridCol w:w="685"/>
+        <w:gridCol w:w="990"/>
+        <w:gridCol w:w="64"/>
+        <w:gridCol w:w="1833"/>
+        <w:gridCol w:w="290"/>
       </w:tblGrid>
       <w:tr>
         <w:trPr>
@@ -9151,7 +9153,7 @@
         </w:trPr>
         <w:tc>
           <w:tcPr>
-            <w:tcW w:w="4547" w:type="dxa"/>
+            <w:tcW w:w="4612" w:type="dxa"/>
             <w:vMerge w:val="restart"/>
             <w:tcBorders>
               <w:right w:val="single" w:sz="4" w:space="0" w:color="auto"/>
@@ -9170,7 +9172,7 @@
         </w:tc>
         <w:tc>
           <w:tcPr>
-            <w:tcW w:w="2939" w:type="dxa"/>
+            <w:tcW w:w="2967" w:type="dxa"/>
             <w:gridSpan w:val="3"/>
             <w:tcBorders>
               <w:top w:val="single" w:sz="4" w:space="0" w:color="auto"/>
@@ -9285,7 +9287,7 @@
         </w:tc>
         <w:tc>
           <w:tcPr>
-            <w:tcW w:w="2372" w:type="dxa"/>
+            <w:tcW w:w="2279" w:type="dxa"/>
             <w:gridSpan w:val="3"/>
             <w:tcBorders>
               <w:top w:val="single" w:sz="4" w:space="0" w:color="auto"/>
@@ -9370,7 +9372,7 @@
         </w:trPr>
         <w:tc>
           <w:tcPr>
-            <w:tcW w:w="4547" w:type="dxa"/>
+            <w:tcW w:w="4612" w:type="dxa"/>
             <w:vMerge/>
             <w:tcBorders>
               <w:right w:val="single" w:sz="4" w:space="0" w:color="auto"/>
@@ -9389,7 +9391,7 @@
         </w:tc>
         <w:tc>
           <w:tcPr>
-            <w:tcW w:w="5311" w:type="dxa"/>
+            <w:tcW w:w="5246" w:type="dxa"/>
             <w:gridSpan w:val="6"/>
             <w:tcBorders>
               <w:top w:val="nil"/>
@@ -9624,7 +9626,7 @@
         </w:trPr>
         <w:tc>
           <w:tcPr>
-            <w:tcW w:w="4547" w:type="dxa"/>
+            <w:tcW w:w="4612" w:type="dxa"/>
             <w:tcBorders>
               <w:top w:val="single" w:sz="4" w:space="0" w:color="auto"/>
               <w:left w:val="single" w:sz="4" w:space="0" w:color="auto"/>
@@ -9660,6 +9662,24 @@
                 <w:szCs w:val="22"/>
                 <w:lang w:val="es-ES"/>
               </w:rPr>
+              <w:t xml:space="preserve"> </w:t>
+            </w:r>
+            <w:r>
+              <w:rPr>
+                <w:rFonts w:ascii="Arial" w:hAnsi="Arial" w:cs="Arial"/>
+                <w:sz w:val="22"/>
+                <w:szCs w:val="22"/>
+                <w:lang w:val="es-ES"/>
+              </w:rPr>
+              <w:t>${kota_tujuan}</w:t>
+            </w:r>
+            <w:r>
+              <w:rPr>
+                <w:rFonts w:ascii="Arial" w:hAnsi="Arial" w:cs="Arial"/>
+                <w:sz w:val="22"/>
+                <w:szCs w:val="22"/>
+                <w:lang w:val="es-ES"/>
+              </w:rPr>
               <w:tab/>
             </w:r>
           </w:p>
@@ -9690,6 +9710,24 @@
               </w:rPr>
               <w:tab/>
               <w:t>:</w:t>
+            </w:r>
+            <w:r>
+              <w:rPr>
+                <w:rFonts w:ascii="Arial" w:hAnsi="Arial" w:cs="Arial"/>
+                <w:sz w:val="22"/>
+                <w:szCs w:val="22"/>
+                <w:lang w:val="es-ES"/>
+              </w:rPr>
+              <w:t xml:space="preserve"> </w:t>
+            </w:r>
+            <w:r>
+              <w:rPr>
+                <w:rFonts w:ascii="Arial" w:hAnsi="Arial" w:cs="Arial"/>
+                <w:sz w:val="22"/>
+                <w:szCs w:val="22"/>
+                <w:lang w:val="es-ES"/>
+              </w:rPr>
+              <w:t>${tanggal_pergi}</w:t>
             </w:r>
           </w:p>
           <w:p>
@@ -9792,7 +9830,7 @@
               <mc:AlternateContent>
                 <mc:Choice Requires="wps">
                   <w:drawing>
-                    <wp:anchor distT="0" distB="0" distL="114300" distR="114300" simplePos="0" relativeHeight="251672576" behindDoc="0" locked="0" layoutInCell="1" allowOverlap="1" wp14:anchorId="4349360A" wp14:editId="6AAAE988">
+                    <wp:anchor distT="0" distB="0" distL="114300" distR="114300" simplePos="0" relativeHeight="251679744" behindDoc="0" locked="0" layoutInCell="1" allowOverlap="1" wp14:anchorId="0DAB0A57" wp14:editId="75B86F56">
                       <wp:simplePos x="0" y="0"/>
                       <wp:positionH relativeFrom="column">
                         <wp:posOffset>65405</wp:posOffset>
@@ -9853,11 +9891,11 @@
                 </mc:Choice>
                 <mc:Fallback>
                   <w:pict>
-                    <v:shapetype w14:anchorId="370F6DF7" id="_x0000_t32" coordsize="21600,21600" o:spt="32" o:oned="t" path="m,l21600,21600e" filled="f">
+                    <v:shapetype w14:anchorId="416533D7" id="_x0000_t32" coordsize="21600,21600" o:spt="32" o:oned="t" path="m,l21600,21600e" filled="f">
                       <v:path arrowok="t" fillok="f" o:connecttype="none"/>
                       <o:lock v:ext="edit" shapetype="t"/>
                     </v:shapetype>
-                    <v:shape id="Straight Arrow Connector 15" o:spid="_x0000_s1026" type="#_x0000_t32" style="position:absolute;margin-left:5.15pt;margin-top:-.95pt;width:203.25pt;height:.05pt;z-index:251672576;visibility:visible;mso-wrap-style:square;mso-width-percent:0;mso-height-percent:0;mso-wrap-distance-left:9pt;mso-wrap-distance-top:0;mso-wrap-distance-right:9pt;mso-wrap-distance-bottom:0;mso-position-horizontal:absolute;mso-position-horizontal-relative:text;mso-position-vertical:absolute;mso-position-vertical-relative:text;mso-width-percent:0;mso-height-percent:0;mso-width-relative:page;mso-height-relative:page" o:gfxdata="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"/>
+                    <v:shape id="Straight Arrow Connector 15" o:spid="_x0000_s1026" type="#_x0000_t32" style="position:absolute;margin-left:5.15pt;margin-top:-.95pt;width:203.25pt;height:.05pt;z-index:251679744;visibility:visible;mso-wrap-style:square;mso-width-percent:0;mso-height-percent:0;mso-wrap-distance-left:9pt;mso-wrap-distance-top:0;mso-wrap-distance-right:9pt;mso-wrap-distance-bottom:0;mso-position-horizontal:absolute;mso-position-horizontal-relative:text;mso-position-vertical:absolute;mso-position-vertical-relative:text;mso-width-percent:0;mso-height-percent:0;mso-width-relative:page;mso-height-relative:page" o:gfxdata="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"/>
                   </w:pict>
                 </mc:Fallback>
               </mc:AlternateContent>
@@ -9884,7 +9922,7 @@
         </w:tc>
         <w:tc>
           <w:tcPr>
-            <w:tcW w:w="5311" w:type="dxa"/>
+            <w:tcW w:w="5246" w:type="dxa"/>
             <w:gridSpan w:val="6"/>
             <w:tcBorders>
               <w:top w:val="single" w:sz="4" w:space="0" w:color="auto"/>
@@ -9900,7 +9938,7 @@
                 <w:rFonts w:ascii="Arial" w:hAnsi="Arial" w:cs="Arial"/>
                 <w:sz w:val="22"/>
                 <w:szCs w:val="22"/>
-                <w:lang w:val="es-ES"/>
+                <w:lang w:val="id-ID"/>
               </w:rPr>
             </w:pPr>
             <w:r>
@@ -9917,7 +9955,25 @@
                 <w:rFonts w:ascii="Arial" w:hAnsi="Arial" w:cs="Arial"/>
                 <w:sz w:val="22"/>
                 <w:szCs w:val="22"/>
-                <w:lang w:val="es-ES"/>
+                <w:lang w:val="id-ID"/>
+              </w:rPr>
+              <w:t xml:space="preserve"> </w:t>
+            </w:r>
+            <w:r>
+              <w:rPr>
+                <w:rFonts w:ascii="Arial" w:hAnsi="Arial" w:cs="Arial"/>
+                <w:sz w:val="22"/>
+                <w:szCs w:val="22"/>
+                <w:lang w:val="id-ID"/>
+              </w:rPr>
+              <w:t>${kota_tujuan}</w:t>
+            </w:r>
+            <w:r>
+              <w:rPr>
+                <w:rFonts w:ascii="Arial" w:hAnsi="Arial" w:cs="Arial"/>
+                <w:sz w:val="22"/>
+                <w:szCs w:val="22"/>
+                <w:lang w:val="id-ID"/>
               </w:rPr>
               <w:tab/>
             </w:r>
@@ -9943,6 +9999,15 @@
               </w:rPr>
               <w:t xml:space="preserve">Ke                     : </w:t>
             </w:r>
+            <w:r>
+              <w:rPr>
+                <w:rFonts w:ascii="Arial" w:hAnsi="Arial" w:cs="Arial"/>
+                <w:sz w:val="22"/>
+                <w:szCs w:val="22"/>
+                <w:lang w:val="id-ID"/>
+              </w:rPr>
+              <w:t>${kota_asal}</w:t>
+            </w:r>
           </w:p>
           <w:p>
             <w:pPr>
@@ -9970,6 +10035,15 @@
                 <w:lang w:val="es-ES"/>
               </w:rPr>
               <w:t xml:space="preserve">   : </w:t>
+            </w:r>
+            <w:r>
+              <w:rPr>
+                <w:rFonts w:ascii="Arial" w:hAnsi="Arial" w:cs="Arial"/>
+                <w:sz w:val="22"/>
+                <w:szCs w:val="22"/>
+                <w:lang w:val="es-ES"/>
+              </w:rPr>
+              <w:t>${tanggal_kembali}</w:t>
             </w:r>
             <w:r>
               <w:rPr>
@@ -10045,7 +10119,7 @@
               <mc:AlternateContent>
                 <mc:Choice Requires="wps">
                   <w:drawing>
-                    <wp:anchor distT="0" distB="0" distL="114300" distR="114300" simplePos="0" relativeHeight="251673600" behindDoc="0" locked="0" layoutInCell="1" allowOverlap="1" wp14:anchorId="39CE06AF" wp14:editId="2FE34037">
+                    <wp:anchor distT="0" distB="0" distL="114300" distR="114300" simplePos="0" relativeHeight="251680768" behindDoc="0" locked="0" layoutInCell="1" allowOverlap="1" wp14:anchorId="3F943E3D" wp14:editId="352477B6">
                       <wp:simplePos x="0" y="0"/>
                       <wp:positionH relativeFrom="column">
                         <wp:posOffset>93980</wp:posOffset>
@@ -10106,7 +10180,7 @@
                 </mc:Choice>
                 <mc:Fallback>
                   <w:pict>
-                    <v:shape w14:anchorId="30A6EF10" id="Straight Arrow Connector 16" o:spid="_x0000_s1026" type="#_x0000_t32" style="position:absolute;margin-left:7.4pt;margin-top:11.7pt;width:203.25pt;height:.05pt;z-index:251673600;visibility:visible;mso-wrap-style:square;mso-width-percent:0;mso-height-percent:0;mso-wrap-distance-left:9pt;mso-wrap-distance-top:0;mso-wrap-distance-right:9pt;mso-wrap-distance-bottom:0;mso-position-horizontal:absolute;mso-position-horizontal-relative:text;mso-position-vertical:absolute;mso-position-vertical-relative:text;mso-width-percent:0;mso-height-percent:0;mso-width-relative:page;mso-height-relative:page" o:gfxdata="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"/>
+                    <v:shape w14:anchorId="2F8547CB" id="Straight Arrow Connector 16" o:spid="_x0000_s1026" type="#_x0000_t32" style="position:absolute;margin-left:7.4pt;margin-top:11.7pt;width:203.25pt;height:.05pt;z-index:251680768;visibility:visible;mso-wrap-style:square;mso-width-percent:0;mso-height-percent:0;mso-wrap-distance-left:9pt;mso-wrap-distance-top:0;mso-wrap-distance-right:9pt;mso-wrap-distance-bottom:0;mso-position-horizontal:absolute;mso-position-horizontal-relative:text;mso-position-vertical:absolute;mso-position-vertical-relative:text;mso-width-percent:0;mso-height-percent:0;mso-width-relative:page;mso-height-relative:page" o:gfxdata="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"/>
                   </w:pict>
                 </mc:Fallback>
               </mc:AlternateContent>
@@ -10127,6 +10201,7 @@
                 <w:rFonts w:ascii="Arial" w:hAnsi="Arial" w:cs="Arial"/>
                 <w:sz w:val="22"/>
                 <w:szCs w:val="22"/>
+                <w:lang w:val="es-ES"/>
               </w:rPr>
             </w:pPr>
             <w:r>
@@ -10143,6 +10218,7 @@
                 <w:rFonts w:ascii="Arial" w:hAnsi="Arial" w:cs="Arial"/>
                 <w:sz w:val="22"/>
                 <w:szCs w:val="22"/>
+                <w:lang w:val="es-ES"/>
               </w:rPr>
               <w:t xml:space="preserve">NIP. </w:t>
             </w:r>
@@ -10161,7 +10237,7 @@
         </w:trPr>
         <w:tc>
           <w:tcPr>
-            <w:tcW w:w="4547" w:type="dxa"/>
+            <w:tcW w:w="4612" w:type="dxa"/>
             <w:tcBorders>
               <w:top w:val="single" w:sz="4" w:space="0" w:color="auto"/>
               <w:left w:val="single" w:sz="4" w:space="0" w:color="auto"/>
@@ -10403,7 +10479,7 @@
         </w:tc>
         <w:tc>
           <w:tcPr>
-            <w:tcW w:w="5311" w:type="dxa"/>
+            <w:tcW w:w="5246" w:type="dxa"/>
             <w:gridSpan w:val="6"/>
             <w:tcBorders>
               <w:top w:val="single" w:sz="4" w:space="0" w:color="auto"/>
@@ -10532,6 +10608,8 @@
                 <w:lang w:val="es-ES"/>
               </w:rPr>
             </w:pPr>
+            <w:bookmarkStart w:id="0" w:name="_GoBack"/>
+            <w:bookmarkEnd w:id="0"/>
           </w:p>
           <w:p>
             <w:pPr>
@@ -10669,7 +10747,7 @@
         </w:trPr>
         <w:tc>
           <w:tcPr>
-            <w:tcW w:w="4547" w:type="dxa"/>
+            <w:tcW w:w="4612" w:type="dxa"/>
             <w:tcBorders>
               <w:top w:val="single" w:sz="4" w:space="0" w:color="auto"/>
               <w:left w:val="single" w:sz="4" w:space="0" w:color="auto"/>
@@ -10921,7 +10999,7 @@
         </w:tc>
         <w:tc>
           <w:tcPr>
-            <w:tcW w:w="5311" w:type="dxa"/>
+            <w:tcW w:w="5246" w:type="dxa"/>
             <w:gridSpan w:val="6"/>
             <w:tcBorders>
               <w:top w:val="single" w:sz="4" w:space="0" w:color="auto"/>
@@ -11226,7 +11304,7 @@
         </w:tblPrEx>
         <w:tc>
           <w:tcPr>
-            <w:tcW w:w="4547" w:type="dxa"/>
+            <w:tcW w:w="4612" w:type="dxa"/>
           </w:tcPr>
           <w:p>
             <w:pPr>
@@ -11570,7 +11648,7 @@
         </w:tc>
         <w:tc>
           <w:tcPr>
-            <w:tcW w:w="5311" w:type="dxa"/>
+            <w:tcW w:w="5246" w:type="dxa"/>
             <w:gridSpan w:val="6"/>
           </w:tcPr>
           <w:p>
@@ -11796,13 +11874,13 @@
         </w:tblPrEx>
         <w:trPr>
           <w:gridAfter w:val="1"/>
-          <w:wAfter w:w="512" w:type="dxa"/>
+          <w:wAfter w:w="396" w:type="dxa"/>
           <w:cantSplit/>
           <w:trHeight w:val="319"/>
         </w:trPr>
         <w:tc>
           <w:tcPr>
-            <w:tcW w:w="5889" w:type="dxa"/>
+            <w:tcW w:w="5943" w:type="dxa"/>
             <w:gridSpan w:val="2"/>
             <w:tcBorders>
               <w:top w:val="single" w:sz="4" w:space="0" w:color="auto"/>
@@ -11834,7 +11912,7 @@
         </w:tc>
         <w:tc>
           <w:tcPr>
-            <w:tcW w:w="653" w:type="dxa"/>
+            <w:tcW w:w="669" w:type="dxa"/>
             <w:tcBorders>
               <w:top w:val="single" w:sz="4" w:space="0" w:color="auto"/>
               <w:left w:val="nil"/>
@@ -11855,7 +11933,7 @@
         </w:tc>
         <w:tc>
           <w:tcPr>
-            <w:tcW w:w="1012" w:type="dxa"/>
+            <w:tcW w:w="1033" w:type="dxa"/>
             <w:gridSpan w:val="2"/>
             <w:tcBorders>
               <w:top w:val="single" w:sz="4" w:space="0" w:color="auto"/>
@@ -11877,7 +11955,7 @@
         </w:tc>
         <w:tc>
           <w:tcPr>
-            <w:tcW w:w="1801" w:type="dxa"/>
+            <w:tcW w:w="1817" w:type="dxa"/>
             <w:tcBorders>
               <w:top w:val="single" w:sz="4" w:space="0" w:color="auto"/>
               <w:left w:val="nil"/>
@@ -11914,12 +11992,12 @@
         </w:tblPrEx>
         <w:trPr>
           <w:gridAfter w:val="1"/>
-          <w:wAfter w:w="503" w:type="dxa"/>
+          <w:wAfter w:w="396" w:type="dxa"/>
           <w:trHeight w:val="873"/>
         </w:trPr>
         <w:tc>
           <w:tcPr>
-            <w:tcW w:w="9355" w:type="dxa"/>
+            <w:tcW w:w="9462" w:type="dxa"/>
             <w:gridSpan w:val="6"/>
             <w:tcBorders>
               <w:top w:val="nil"/>
@@ -12044,8 +12122,6 @@
               </w:rPr>
               <w:t>a.</w:t>
             </w:r>
-            <w:bookmarkStart w:id="0" w:name="_GoBack"/>
-            <w:bookmarkEnd w:id="0"/>
           </w:p>
         </w:tc>
       </w:tr>

</xml_diff>